<commit_message>
12.09.2025 - Vedere diario di lavoro
</commit_message>
<xml_diff>
--- a/1_QdC/QdC_TuneJS.docx
+++ b/1_QdC/QdC_TuneJS.docx
@@ -1,6 +1,6 @@
 
 <file path=word/document.xml><?xml version="1.0" encoding="utf-8"?>
-<w:document xmlns:wpc="http://schemas.microsoft.com/office/word/2010/wordprocessingCanvas" xmlns:cx="http://schemas.microsoft.com/office/drawing/2014/chartex" xmlns:cx1="http://schemas.microsoft.com/office/drawing/2015/9/8/chartex" xmlns:cx2="http://schemas.microsoft.com/office/drawing/2015/10/21/chartex" xmlns:cx3="http://schemas.microsoft.com/office/drawing/2016/5/9/chartex" xmlns:cx4="http://schemas.microsoft.com/office/drawing/2016/5/10/chartex" xmlns:cx5="http://schemas.microsoft.com/office/drawing/2016/5/11/chartex" xmlns:cx6="http://schemas.microsoft.com/office/drawing/2016/5/12/chartex" xmlns:cx7="http://schemas.microsoft.com/office/drawing/2016/5/13/chartex" xmlns:cx8="http://schemas.microsoft.com/office/drawing/2016/5/14/chartex" xmlns:mc="http://schemas.openxmlformats.org/markup-compatibility/2006" xmlns:aink="http://schemas.microsoft.com/office/drawing/2016/ink" xmlns:am3d="http://schemas.microsoft.com/office/drawing/2017/model3d" xmlns:o="urn:schemas-microsoft-com:office:office" xmlns:oel="http://schemas.microsoft.com/office/2019/extlst" xmlns:r="http://schemas.openxmlformats.org/officeDocument/2006/relationships" xmlns:m="http://schemas.openxmlformats.org/officeDocument/2006/math" xmlns:v="urn:schemas-microsoft-com:vml" xmlns:wp14="http://schemas.microsoft.com/office/word/2010/wordprocessingDrawing" xmlns:wp="http://schemas.openxmlformats.org/drawingml/2006/wordprocessingDrawing" xmlns:w10="urn:schemas-microsoft-com:office:word" xmlns:w="http://schemas.openxmlformats.org/wordprocessingml/2006/main" xmlns:w14="http://schemas.microsoft.com/office/word/2010/wordml" xmlns:w15="http://schemas.microsoft.com/office/word/2012/wordml" xmlns:w16cex="http://schemas.microsoft.com/office/word/2018/wordml/cex" xmlns:w16cid="http://schemas.microsoft.com/office/word/2016/wordml/cid" xmlns:w16="http://schemas.microsoft.com/office/word/2018/wordml" xmlns:w16du="http://schemas.microsoft.com/office/word/2023/wordml/word16du" xmlns:w16sdtdh="http://schemas.microsoft.com/office/word/2020/wordml/sdtdatahash" xmlns:w16sdtfl="http://schemas.microsoft.com/office/word/2024/wordml/sdtformatlock" xmlns:w16se="http://schemas.microsoft.com/office/word/2015/wordml/symex" xmlns:wpg="http://schemas.microsoft.com/office/word/2010/wordprocessingGroup" xmlns:wpi="http://schemas.microsoft.com/office/word/2010/wordprocessingInk" xmlns:wne="http://schemas.microsoft.com/office/word/2006/wordml" xmlns:wps="http://schemas.microsoft.com/office/word/2010/wordprocessingShape" mc:Ignorable="w14 w15 w16se w16cid w16 w16cex w16sdtdh w16sdtfl w16du wp14">
+<w:document xmlns:wpc="http://schemas.microsoft.com/office/word/2010/wordprocessingCanvas" xmlns:cx="http://schemas.microsoft.com/office/drawing/2014/chartex" xmlns:cx1="http://schemas.microsoft.com/office/drawing/2015/9/8/chartex" xmlns:cx2="http://schemas.microsoft.com/office/drawing/2015/10/21/chartex" xmlns:cx3="http://schemas.microsoft.com/office/drawing/2016/5/9/chartex" xmlns:cx4="http://schemas.microsoft.com/office/drawing/2016/5/10/chartex" xmlns:cx5="http://schemas.microsoft.com/office/drawing/2016/5/11/chartex" xmlns:cx6="http://schemas.microsoft.com/office/drawing/2016/5/12/chartex" xmlns:cx7="http://schemas.microsoft.com/office/drawing/2016/5/13/chartex" xmlns:cx8="http://schemas.microsoft.com/office/drawing/2016/5/14/chartex" xmlns:mc="http://schemas.openxmlformats.org/markup-compatibility/2006" xmlns:aink="http://schemas.microsoft.com/office/drawing/2016/ink" xmlns:am3d="http://schemas.microsoft.com/office/drawing/2017/model3d" xmlns:o="urn:schemas-microsoft-com:office:office" xmlns:oel="http://schemas.microsoft.com/office/2019/extlst" xmlns:r="http://schemas.openxmlformats.org/officeDocument/2006/relationships" xmlns:m="http://schemas.openxmlformats.org/officeDocument/2006/math" xmlns:v="urn:schemas-microsoft-com:vml" xmlns:wp14="http://schemas.microsoft.com/office/word/2010/wordprocessingDrawing" xmlns:wp="http://schemas.openxmlformats.org/drawingml/2006/wordprocessingDrawing" xmlns:w10="urn:schemas-microsoft-com:office:word" xmlns:w="http://schemas.openxmlformats.org/wordprocessingml/2006/main" xmlns:w14="http://schemas.microsoft.com/office/word/2010/wordml" xmlns:w15="http://schemas.microsoft.com/office/word/2012/wordml" xmlns:w16cex="http://schemas.microsoft.com/office/word/2018/wordml/cex" xmlns:w16cid="http://schemas.microsoft.com/office/word/2016/wordml/cid" xmlns:w16="http://schemas.microsoft.com/office/word/2018/wordml" xmlns:w16sdtdh="http://schemas.microsoft.com/office/word/2020/wordml/sdtdatahash" xmlns:w16se="http://schemas.microsoft.com/office/word/2015/wordml/symex" xmlns:wpg="http://schemas.microsoft.com/office/word/2010/wordprocessingGroup" xmlns:wpi="http://schemas.microsoft.com/office/word/2010/wordprocessingInk" xmlns:wne="http://schemas.microsoft.com/office/word/2006/wordml" xmlns:wps="http://schemas.microsoft.com/office/word/2010/wordprocessingShape" mc:Ignorable="w14 w15 w16se w16cid w16 w16cex w16sdtdh wp14">
   <w:body>
     <w:p>
       <w:pPr>
@@ -9,6 +9,7 @@
         <w:rPr>
           <w:rFonts w:ascii="Times New Roman"/>
           <w:sz w:val="18"/>
+          <w:lang w:val="it-CH"/>
         </w:rPr>
       </w:pPr>
     </w:p>
@@ -94,7 +95,7 @@
               </wp:inline>
             </w:drawing>
           </mc:Choice>
-          <mc:Fallback>
+          <mc:Fallback xmlns:w16sdtfl="http://schemas.microsoft.com/office/word/2024/wordml/sdtformatlock" xmlns:w16du="http://schemas.microsoft.com/office/word/2023/wordml/word16du">
             <w:pict>
               <v:group w14:anchorId="70E73CBE" id="docshapegroup5" o:spid="_x0000_s1026" style="width:484.95pt;height:.5pt;mso-position-horizontal-relative:char;mso-position-vertical-relative:line" coordsize="9699,10" o:gfxdata="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">
                 <v:rect id="docshape6" o:spid="_x0000_s1027" style="position:absolute;width:9699;height:10;visibility:visible;mso-wrap-style:square;v-text-anchor:top" o:gfxdata="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" fillcolor="black" stroked="f"/>
@@ -208,6 +209,12 @@
               </w:rPr>
               <w:t>Nome:</w:t>
             </w:r>
+            <w:r>
+              <w:rPr>
+                <w:spacing w:val="-4"/>
+              </w:rPr>
+              <w:t xml:space="preserve"> Michele</w:t>
+            </w:r>
           </w:p>
         </w:tc>
         <w:tc>
@@ -223,6 +230,12 @@
                 <w:spacing w:val="-2"/>
               </w:rPr>
               <w:t>Cognome:</w:t>
+            </w:r>
+            <w:r>
+              <w:rPr>
+                <w:spacing w:val="-2"/>
+              </w:rPr>
+              <w:t xml:space="preserve"> Beccarini</w:t>
             </w:r>
           </w:p>
         </w:tc>
@@ -1616,7 +1629,7 @@
               </wp:anchor>
             </w:drawing>
           </mc:Choice>
-          <mc:Fallback>
+          <mc:Fallback xmlns:w16sdtfl="http://schemas.microsoft.com/office/word/2024/wordml/sdtformatlock" xmlns:w16du="http://schemas.microsoft.com/office/word/2023/wordml/word16du">
             <w:pict>
               <v:rect w14:anchorId="7AF32B45" id="docshape7" o:spid="_x0000_s1026" style="position:absolute;margin-left:55.2pt;margin-top:18.6pt;width:484.9pt;height:.5pt;z-index:-15728128;visibility:visible;mso-wrap-style:square;mso-width-percent:0;mso-height-percent:0;mso-wrap-distance-left:0;mso-wrap-distance-top:0;mso-wrap-distance-right:0;mso-wrap-distance-bottom:0;mso-position-horizontal:absolute;mso-position-horizontal-relative:page;mso-position-vertical:absolute;mso-position-vertical-relative:text;mso-width-percent:0;mso-height-percent:0;mso-width-relative:page;mso-height-relative:page;v-text-anchor:top" o:gfxdata="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" fillcolor="black" stroked="f">
                 <w10:wrap type="topAndBottom" anchorx="page"/>
@@ -2585,7 +2598,7 @@
               </wp:inline>
             </w:drawing>
           </mc:Choice>
-          <mc:Fallback>
+          <mc:Fallback xmlns:w16sdtfl="http://schemas.microsoft.com/office/word/2024/wordml/sdtformatlock" xmlns:w16du="http://schemas.microsoft.com/office/word/2023/wordml/word16du">
             <w:pict>
               <v:group w14:anchorId="2E328116" id="docshapegroup8" o:spid="_x0000_s1026" style="width:484.95pt;height:.5pt;mso-position-horizontal-relative:char;mso-position-vertical-relative:line" coordsize="9699,10" o:gfxdata="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">
                 <v:rect id="docshape9" o:spid="_x0000_s1027" style="position:absolute;width:9699;height:10;visibility:visible;mso-wrap-style:square;v-text-anchor:top" o:gfxdata="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" fillcolor="black" stroked="f"/>
@@ -2714,7 +2727,7 @@
               </wp:anchor>
             </w:drawing>
           </mc:Choice>
-          <mc:Fallback>
+          <mc:Fallback xmlns:w16sdtfl="http://schemas.microsoft.com/office/word/2024/wordml/sdtformatlock" xmlns:w16du="http://schemas.microsoft.com/office/word/2023/wordml/word16du">
             <w:pict>
               <v:rect w14:anchorId="73131EAD" id="docshape10" o:spid="_x0000_s1026" style="position:absolute;margin-left:55.2pt;margin-top:18.05pt;width:484.9pt;height:.5pt;z-index:-15721472;visibility:visible;mso-wrap-style:square;mso-width-percent:0;mso-height-percent:0;mso-wrap-distance-left:0;mso-wrap-distance-top:0;mso-wrap-distance-right:0;mso-wrap-distance-bottom:0;mso-position-horizontal:absolute;mso-position-horizontal-relative:page;mso-position-vertical:absolute;mso-position-vertical-relative:text;mso-width-percent:0;mso-height-percent:0;mso-width-relative:page;mso-height-relative:page;v-text-anchor:top" o:gfxdata="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" fillcolor="black" stroked="f">
                 <w10:wrap type="topAndBottom" anchorx="page"/>
@@ -2880,7 +2893,7 @@
               </wp:anchor>
             </w:drawing>
           </mc:Choice>
-          <mc:Fallback>
+          <mc:Fallback xmlns:w16sdtfl="http://schemas.microsoft.com/office/word/2024/wordml/sdtformatlock" xmlns:w16du="http://schemas.microsoft.com/office/word/2023/wordml/word16du">
             <w:pict>
               <v:rect w14:anchorId="1A8AD331" id="docshape11" o:spid="_x0000_s1026" style="position:absolute;margin-left:55.2pt;margin-top:18.1pt;width:484.9pt;height:.5pt;z-index:-15720448;visibility:visible;mso-wrap-style:square;mso-width-percent:0;mso-height-percent:0;mso-wrap-distance-left:0;mso-wrap-distance-top:0;mso-wrap-distance-right:0;mso-wrap-distance-bottom:0;mso-position-horizontal:absolute;mso-position-horizontal-relative:page;mso-position-vertical:absolute;mso-position-vertical-relative:text;mso-width-percent:0;mso-height-percent:0;mso-width-relative:page;mso-height-relative:page;v-text-anchor:top" o:gfxdata="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" fillcolor="black" stroked="f">
                 <w10:wrap type="topAndBottom" anchorx="page"/>
@@ -3077,7 +3090,7 @@
               </wp:anchor>
             </w:drawing>
           </mc:Choice>
-          <mc:Fallback>
+          <mc:Fallback xmlns:w16sdtfl="http://schemas.microsoft.com/office/word/2024/wordml/sdtformatlock" xmlns:w16du="http://schemas.microsoft.com/office/word/2023/wordml/word16du">
             <w:pict>
               <v:rect w14:anchorId="48EE7F19" id="docshape12" o:spid="_x0000_s1026" style="position:absolute;margin-left:55.2pt;margin-top:18.1pt;width:484.9pt;height:.5pt;z-index:-15719424;visibility:visible;mso-wrap-style:square;mso-width-percent:0;mso-height-percent:0;mso-wrap-distance-left:0;mso-wrap-distance-top:0;mso-wrap-distance-right:0;mso-wrap-distance-bottom:0;mso-position-horizontal:absolute;mso-position-horizontal-relative:page;mso-position-vertical:absolute;mso-position-vertical-relative:text;mso-width-percent:0;mso-height-percent:0;mso-width-relative:page;mso-height-relative:page;v-text-anchor:top" o:gfxdata="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" fillcolor="black" stroked="f">
                 <w10:wrap type="topAndBottom" anchorx="page"/>
@@ -3243,7 +3256,7 @@
               </wp:anchor>
             </w:drawing>
           </mc:Choice>
-          <mc:Fallback>
+          <mc:Fallback xmlns:w16sdtfl="http://schemas.microsoft.com/office/word/2024/wordml/sdtformatlock" xmlns:w16du="http://schemas.microsoft.com/office/word/2023/wordml/word16du">
             <w:pict>
               <v:rect w14:anchorId="2A0A7705" id="docshape13" o:spid="_x0000_s1026" style="position:absolute;margin-left:55.2pt;margin-top:18.2pt;width:484.9pt;height:.5pt;z-index:-15725568;visibility:visible;mso-wrap-style:square;mso-width-percent:0;mso-height-percent:0;mso-wrap-distance-left:0;mso-wrap-distance-top:0;mso-wrap-distance-right:0;mso-wrap-distance-bottom:0;mso-position-horizontal:absolute;mso-position-horizontal-relative:page;mso-position-vertical:absolute;mso-position-vertical-relative:text;mso-width-percent:0;mso-height-percent:0;mso-width-relative:page;mso-height-relative:page;v-text-anchor:top" o:gfxdata="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" fillcolor="black" stroked="f">
                 <w10:wrap type="topAndBottom" anchorx="page"/>
@@ -3684,7 +3697,7 @@
               </wp:anchor>
             </w:drawing>
           </mc:Choice>
-          <mc:Fallback>
+          <mc:Fallback xmlns:w16sdtfl="http://schemas.microsoft.com/office/word/2024/wordml/sdtformatlock" xmlns:w16du="http://schemas.microsoft.com/office/word/2023/wordml/word16du">
             <w:pict>
               <v:rect w14:anchorId="2FFC1467" id="docshape14" o:spid="_x0000_s1026" style="position:absolute;margin-left:55.2pt;margin-top:18.2pt;width:484.9pt;height:.5pt;z-index:-15725056;visibility:visible;mso-wrap-style:square;mso-width-percent:0;mso-height-percent:0;mso-wrap-distance-left:0;mso-wrap-distance-top:0;mso-wrap-distance-right:0;mso-wrap-distance-bottom:0;mso-position-horizontal:absolute;mso-position-horizontal-relative:page;mso-position-vertical:absolute;mso-position-vertical-relative:text;mso-width-percent:0;mso-height-percent:0;mso-width-relative:page;mso-height-relative:page;v-text-anchor:top" o:gfxdata="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" fillcolor="black" stroked="f">
                 <w10:wrap type="topAndBottom" anchorx="page"/>
@@ -4261,7 +4274,7 @@
               </wp:inline>
             </w:drawing>
           </mc:Choice>
-          <mc:Fallback>
+          <mc:Fallback xmlns:w16sdtfl="http://schemas.microsoft.com/office/word/2024/wordml/sdtformatlock" xmlns:w16du="http://schemas.microsoft.com/office/word/2023/wordml/word16du">
             <w:pict>
               <v:group w14:anchorId="02693557" id="docshapegroup15" o:spid="_x0000_s1026" style="width:484.95pt;height:.5pt;mso-position-horizontal-relative:char;mso-position-vertical-relative:line" coordsize="9699,10" o:gfxdata="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">
                 <v:rect id="docshape16" o:spid="_x0000_s1027" style="position:absolute;width:9699;height:10;visibility:visible;mso-wrap-style:square;v-text-anchor:top" o:gfxdata="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" fillcolor="black" stroked="f"/>
@@ -4565,7 +4578,7 @@
               </wp:anchor>
             </w:drawing>
           </mc:Choice>
-          <mc:Fallback>
+          <mc:Fallback xmlns:w16sdtfl="http://schemas.microsoft.com/office/word/2024/wordml/sdtformatlock" xmlns:w16du="http://schemas.microsoft.com/office/word/2023/wordml/word16du">
             <w:pict>
               <v:rect w14:anchorId="1F8C973B" id="docshape17" o:spid="_x0000_s1026" style="position:absolute;margin-left:223.25pt;margin-top:12.4pt;width:122.65pt;height:.95pt;z-index:-15724032;visibility:visible;mso-wrap-style:square;mso-width-percent:0;mso-height-percent:0;mso-wrap-distance-left:0;mso-wrap-distance-top:0;mso-wrap-distance-right:0;mso-wrap-distance-bottom:0;mso-position-horizontal:absolute;mso-position-horizontal-relative:page;mso-position-vertical:absolute;mso-position-vertical-relative:text;mso-width-percent:0;mso-height-percent:0;mso-width-relative:page;mso-height-relative:page;v-text-anchor:top" o:gfxdata="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" fillcolor="black" stroked="f">
                 <w10:wrap type="topAndBottom" anchorx="page"/>
@@ -4644,7 +4657,7 @@
               </wp:anchor>
             </w:drawing>
           </mc:Choice>
-          <mc:Fallback>
+          <mc:Fallback xmlns:w16sdtfl="http://schemas.microsoft.com/office/word/2024/wordml/sdtformatlock" xmlns:w16du="http://schemas.microsoft.com/office/word/2023/wordml/word16du">
             <w:pict>
               <v:rect w14:anchorId="5C3318E3" id="docshape18" o:spid="_x0000_s1026" style="position:absolute;margin-left:390.55pt;margin-top:12.4pt;width:122.55pt;height:.95pt;z-index:-15723520;visibility:visible;mso-wrap-style:square;mso-width-percent:0;mso-height-percent:0;mso-wrap-distance-left:0;mso-wrap-distance-top:0;mso-wrap-distance-right:0;mso-wrap-distance-bottom:0;mso-position-horizontal:absolute;mso-position-horizontal-relative:page;mso-position-vertical:absolute;mso-position-vertical-relative:text;mso-width-percent:0;mso-height-percent:0;mso-width-relative:page;mso-height-relative:page;v-text-anchor:top" o:gfxdata="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" fillcolor="black" stroked="f">
                 <w10:wrap type="topAndBottom" anchorx="page"/>
@@ -4664,7 +4677,7 @@
 </file>
 
 <file path=word/endnotes.xml><?xml version="1.0" encoding="utf-8"?>
-<w:endnotes xmlns:wpc="http://schemas.microsoft.com/office/word/2010/wordprocessingCanvas" xmlns:cx="http://schemas.microsoft.com/office/drawing/2014/chartex" xmlns:cx1="http://schemas.microsoft.com/office/drawing/2015/9/8/chartex" xmlns:cx2="http://schemas.microsoft.com/office/drawing/2015/10/21/chartex" xmlns:cx3="http://schemas.microsoft.com/office/drawing/2016/5/9/chartex" xmlns:cx4="http://schemas.microsoft.com/office/drawing/2016/5/10/chartex" xmlns:cx5="http://schemas.microsoft.com/office/drawing/2016/5/11/chartex" xmlns:cx6="http://schemas.microsoft.com/office/drawing/2016/5/12/chartex" xmlns:cx7="http://schemas.microsoft.com/office/drawing/2016/5/13/chartex" xmlns:cx8="http://schemas.microsoft.com/office/drawing/2016/5/14/chartex" xmlns:mc="http://schemas.openxmlformats.org/markup-compatibility/2006" xmlns:aink="http://schemas.microsoft.com/office/drawing/2016/ink" xmlns:am3d="http://schemas.microsoft.com/office/drawing/2017/model3d" xmlns:o="urn:schemas-microsoft-com:office:office" xmlns:oel="http://schemas.microsoft.com/office/2019/extlst" xmlns:r="http://schemas.openxmlformats.org/officeDocument/2006/relationships" xmlns:m="http://schemas.openxmlformats.org/officeDocument/2006/math" xmlns:v="urn:schemas-microsoft-com:vml" xmlns:wp14="http://schemas.microsoft.com/office/word/2010/wordprocessingDrawing" xmlns:wp="http://schemas.openxmlformats.org/drawingml/2006/wordprocessingDrawing" xmlns:w10="urn:schemas-microsoft-com:office:word" xmlns:w="http://schemas.openxmlformats.org/wordprocessingml/2006/main" xmlns:w14="http://schemas.microsoft.com/office/word/2010/wordml" xmlns:w15="http://schemas.microsoft.com/office/word/2012/wordml" xmlns:w16cex="http://schemas.microsoft.com/office/word/2018/wordml/cex" xmlns:w16cid="http://schemas.microsoft.com/office/word/2016/wordml/cid" xmlns:w16="http://schemas.microsoft.com/office/word/2018/wordml" xmlns:w16du="http://schemas.microsoft.com/office/word/2023/wordml/word16du" xmlns:w16sdtdh="http://schemas.microsoft.com/office/word/2020/wordml/sdtdatahash" xmlns:w16sdtfl="http://schemas.microsoft.com/office/word/2024/wordml/sdtformatlock" xmlns:w16se="http://schemas.microsoft.com/office/word/2015/wordml/symex" xmlns:wpg="http://schemas.microsoft.com/office/word/2010/wordprocessingGroup" xmlns:wpi="http://schemas.microsoft.com/office/word/2010/wordprocessingInk" xmlns:wne="http://schemas.microsoft.com/office/word/2006/wordml" xmlns:wps="http://schemas.microsoft.com/office/word/2010/wordprocessingShape" mc:Ignorable="w14 w15 w16se w16cid w16 w16cex w16sdtdh w16sdtfl w16du wp14">
+<w:endnotes xmlns:wpc="http://schemas.microsoft.com/office/word/2010/wordprocessingCanvas" xmlns:cx="http://schemas.microsoft.com/office/drawing/2014/chartex" xmlns:cx1="http://schemas.microsoft.com/office/drawing/2015/9/8/chartex" xmlns:cx2="http://schemas.microsoft.com/office/drawing/2015/10/21/chartex" xmlns:cx3="http://schemas.microsoft.com/office/drawing/2016/5/9/chartex" xmlns:cx4="http://schemas.microsoft.com/office/drawing/2016/5/10/chartex" xmlns:cx5="http://schemas.microsoft.com/office/drawing/2016/5/11/chartex" xmlns:cx6="http://schemas.microsoft.com/office/drawing/2016/5/12/chartex" xmlns:cx7="http://schemas.microsoft.com/office/drawing/2016/5/13/chartex" xmlns:cx8="http://schemas.microsoft.com/office/drawing/2016/5/14/chartex" xmlns:mc="http://schemas.openxmlformats.org/markup-compatibility/2006" xmlns:aink="http://schemas.microsoft.com/office/drawing/2016/ink" xmlns:am3d="http://schemas.microsoft.com/office/drawing/2017/model3d" xmlns:o="urn:schemas-microsoft-com:office:office" xmlns:oel="http://schemas.microsoft.com/office/2019/extlst" xmlns:r="http://schemas.openxmlformats.org/officeDocument/2006/relationships" xmlns:m="http://schemas.openxmlformats.org/officeDocument/2006/math" xmlns:v="urn:schemas-microsoft-com:vml" xmlns:wp14="http://schemas.microsoft.com/office/word/2010/wordprocessingDrawing" xmlns:wp="http://schemas.openxmlformats.org/drawingml/2006/wordprocessingDrawing" xmlns:w10="urn:schemas-microsoft-com:office:word" xmlns:w="http://schemas.openxmlformats.org/wordprocessingml/2006/main" xmlns:w14="http://schemas.microsoft.com/office/word/2010/wordml" xmlns:w15="http://schemas.microsoft.com/office/word/2012/wordml" xmlns:w16cex="http://schemas.microsoft.com/office/word/2018/wordml/cex" xmlns:w16cid="http://schemas.microsoft.com/office/word/2016/wordml/cid" xmlns:w16="http://schemas.microsoft.com/office/word/2018/wordml" xmlns:w16sdtdh="http://schemas.microsoft.com/office/word/2020/wordml/sdtdatahash" xmlns:w16se="http://schemas.microsoft.com/office/word/2015/wordml/symex" xmlns:wpg="http://schemas.microsoft.com/office/word/2010/wordprocessingGroup" xmlns:wpi="http://schemas.microsoft.com/office/word/2010/wordprocessingInk" xmlns:wne="http://schemas.microsoft.com/office/word/2006/wordml" xmlns:wps="http://schemas.microsoft.com/office/word/2010/wordprocessingShape" mc:Ignorable="w14 w15 w16se w16cid w16 w16cex w16sdtdh wp14">
   <w:endnote w:type="separator" w:id="-1">
     <w:p>
       <w:r>
@@ -4683,7 +4696,7 @@
 </file>
 
 <file path=word/footer1.xml><?xml version="1.0" encoding="utf-8"?>
-<w:ftr xmlns:wpc="http://schemas.microsoft.com/office/word/2010/wordprocessingCanvas" xmlns:cx="http://schemas.microsoft.com/office/drawing/2014/chartex" xmlns:cx1="http://schemas.microsoft.com/office/drawing/2015/9/8/chartex" xmlns:cx2="http://schemas.microsoft.com/office/drawing/2015/10/21/chartex" xmlns:cx3="http://schemas.microsoft.com/office/drawing/2016/5/9/chartex" xmlns:cx4="http://schemas.microsoft.com/office/drawing/2016/5/10/chartex" xmlns:cx5="http://schemas.microsoft.com/office/drawing/2016/5/11/chartex" xmlns:cx6="http://schemas.microsoft.com/office/drawing/2016/5/12/chartex" xmlns:cx7="http://schemas.microsoft.com/office/drawing/2016/5/13/chartex" xmlns:cx8="http://schemas.microsoft.com/office/drawing/2016/5/14/chartex" xmlns:mc="http://schemas.openxmlformats.org/markup-compatibility/2006" xmlns:aink="http://schemas.microsoft.com/office/drawing/2016/ink" xmlns:am3d="http://schemas.microsoft.com/office/drawing/2017/model3d" xmlns:o="urn:schemas-microsoft-com:office:office" xmlns:oel="http://schemas.microsoft.com/office/2019/extlst" xmlns:r="http://schemas.openxmlformats.org/officeDocument/2006/relationships" xmlns:m="http://schemas.openxmlformats.org/officeDocument/2006/math" xmlns:v="urn:schemas-microsoft-com:vml" xmlns:wp14="http://schemas.microsoft.com/office/word/2010/wordprocessingDrawing" xmlns:wp="http://schemas.openxmlformats.org/drawingml/2006/wordprocessingDrawing" xmlns:w10="urn:schemas-microsoft-com:office:word" xmlns:w="http://schemas.openxmlformats.org/wordprocessingml/2006/main" xmlns:w14="http://schemas.microsoft.com/office/word/2010/wordml" xmlns:w15="http://schemas.microsoft.com/office/word/2012/wordml" xmlns:w16cex="http://schemas.microsoft.com/office/word/2018/wordml/cex" xmlns:w16cid="http://schemas.microsoft.com/office/word/2016/wordml/cid" xmlns:w16="http://schemas.microsoft.com/office/word/2018/wordml" xmlns:w16du="http://schemas.microsoft.com/office/word/2023/wordml/word16du" xmlns:w16sdtdh="http://schemas.microsoft.com/office/word/2020/wordml/sdtdatahash" xmlns:w16sdtfl="http://schemas.microsoft.com/office/word/2024/wordml/sdtformatlock" xmlns:w16se="http://schemas.microsoft.com/office/word/2015/wordml/symex" xmlns:wpg="http://schemas.microsoft.com/office/word/2010/wordprocessingGroup" xmlns:wpi="http://schemas.microsoft.com/office/word/2010/wordprocessingInk" xmlns:wne="http://schemas.microsoft.com/office/word/2006/wordml" xmlns:wps="http://schemas.microsoft.com/office/word/2010/wordprocessingShape" mc:Ignorable="w14 w15 w16se w16cid w16 w16cex w16sdtdh w16sdtfl w16du wp14">
+<w:ftr xmlns:wpc="http://schemas.microsoft.com/office/word/2010/wordprocessingCanvas" xmlns:cx="http://schemas.microsoft.com/office/drawing/2014/chartex" xmlns:cx1="http://schemas.microsoft.com/office/drawing/2015/9/8/chartex" xmlns:cx2="http://schemas.microsoft.com/office/drawing/2015/10/21/chartex" xmlns:cx3="http://schemas.microsoft.com/office/drawing/2016/5/9/chartex" xmlns:cx4="http://schemas.microsoft.com/office/drawing/2016/5/10/chartex" xmlns:cx5="http://schemas.microsoft.com/office/drawing/2016/5/11/chartex" xmlns:cx6="http://schemas.microsoft.com/office/drawing/2016/5/12/chartex" xmlns:cx7="http://schemas.microsoft.com/office/drawing/2016/5/13/chartex" xmlns:cx8="http://schemas.microsoft.com/office/drawing/2016/5/14/chartex" xmlns:mc="http://schemas.openxmlformats.org/markup-compatibility/2006" xmlns:aink="http://schemas.microsoft.com/office/drawing/2016/ink" xmlns:am3d="http://schemas.microsoft.com/office/drawing/2017/model3d" xmlns:o="urn:schemas-microsoft-com:office:office" xmlns:oel="http://schemas.microsoft.com/office/2019/extlst" xmlns:r="http://schemas.openxmlformats.org/officeDocument/2006/relationships" xmlns:m="http://schemas.openxmlformats.org/officeDocument/2006/math" xmlns:v="urn:schemas-microsoft-com:vml" xmlns:wp14="http://schemas.microsoft.com/office/word/2010/wordprocessingDrawing" xmlns:wp="http://schemas.openxmlformats.org/drawingml/2006/wordprocessingDrawing" xmlns:w10="urn:schemas-microsoft-com:office:word" xmlns:w="http://schemas.openxmlformats.org/wordprocessingml/2006/main" xmlns:w14="http://schemas.microsoft.com/office/word/2010/wordml" xmlns:w15="http://schemas.microsoft.com/office/word/2012/wordml" xmlns:w16cex="http://schemas.microsoft.com/office/word/2018/wordml/cex" xmlns:w16cid="http://schemas.microsoft.com/office/word/2016/wordml/cid" xmlns:w16="http://schemas.microsoft.com/office/word/2018/wordml" xmlns:w16sdtdh="http://schemas.microsoft.com/office/word/2020/wordml/sdtdatahash" xmlns:w16se="http://schemas.microsoft.com/office/word/2015/wordml/symex" xmlns:wpg="http://schemas.microsoft.com/office/word/2010/wordprocessingGroup" xmlns:wpi="http://schemas.microsoft.com/office/word/2010/wordprocessingInk" xmlns:wne="http://schemas.microsoft.com/office/word/2006/wordml" xmlns:wps="http://schemas.microsoft.com/office/word/2010/wordprocessingShape" mc:Ignorable="w14 w15 w16se w16cid w16 w16cex w16sdtdh wp14">
   <w:p>
     <w:pPr>
       <w:pStyle w:val="Corpotesto"/>
@@ -4871,7 +4884,7 @@
               <v:stroke joinstyle="miter"/>
               <v:path gradientshapeok="t" o:connecttype="rect"/>
             </v:shapetype>
-            <v:shape id="docshape3" o:spid="_x0000_s1028" type="#_x0000_t202" style="position:absolute;margin-left:53.65pt;margin-top:795.4pt;width:22.55pt;height:12pt;z-index:-15878144;visibility:visible;mso-wrap-style:square;mso-width-percent:0;mso-height-percent:0;mso-wrap-distance-left:9pt;mso-wrap-distance-top:0;mso-wrap-distance-right:9pt;mso-wrap-distance-bottom:0;mso-position-horizontal:absolute;mso-position-horizontal-relative:page;mso-position-vertical:absolute;mso-position-vertical-relative:page;mso-width-percent:0;mso-height-percent:0;mso-width-relative:page;mso-height-relative:page;v-text-anchor:top" o:gfxdata="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" filled="f" stroked="f">
+            <v:shape id="docshape3" o:spid="_x0000_s1028" type="#_x0000_t202" style="position:absolute;margin-left:53.65pt;margin-top:795.4pt;width:22.55pt;height:12pt;z-index:-15878144;visibility:visible;mso-wrap-style:square;mso-width-percent:0;mso-height-percent:0;mso-wrap-distance-left:9pt;mso-wrap-distance-top:0;mso-wrap-distance-right:9pt;mso-wrap-distance-bottom:0;mso-position-horizontal:absolute;mso-position-horizontal-relative:page;mso-position-vertical:absolute;mso-position-vertical-relative:page;mso-width-percent:0;mso-height-percent:0;mso-width-relative:page;mso-height-relative:page;v-text-anchor:top" o:gfxdata="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" filled="f" stroked="f">
               <v:textbox inset="0,0,0,0">
                 <w:txbxContent>
                   <w:p>
@@ -5138,7 +5151,7 @@
         </mc:Choice>
         <mc:Fallback>
           <w:pict>
-            <v:shape w14:anchorId="7BD5ABE0" id="docshape4" o:spid="_x0000_s1029" type="#_x0000_t202" style="position:absolute;margin-left:384.25pt;margin-top:795.4pt;width:155.35pt;height:12pt;z-index:-15877632;visibility:visible;mso-wrap-style:square;mso-width-percent:0;mso-height-percent:0;mso-wrap-distance-left:9pt;mso-wrap-distance-top:0;mso-wrap-distance-right:9pt;mso-wrap-distance-bottom:0;mso-position-horizontal:absolute;mso-position-horizontal-relative:page;mso-position-vertical:absolute;mso-position-vertical-relative:page;mso-width-percent:0;mso-height-percent:0;mso-width-relative:page;mso-height-relative:page;v-text-anchor:top" o:gfxdata="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" filled="f" stroked="f">
+            <v:shape w14:anchorId="7BD5ABE0" id="docshape4" o:spid="_x0000_s1029" type="#_x0000_t202" style="position:absolute;margin-left:384.25pt;margin-top:795.4pt;width:155.35pt;height:12pt;z-index:-15877632;visibility:visible;mso-wrap-style:square;mso-width-percent:0;mso-height-percent:0;mso-wrap-distance-left:9pt;mso-wrap-distance-top:0;mso-wrap-distance-right:9pt;mso-wrap-distance-bottom:0;mso-position-horizontal:absolute;mso-position-horizontal-relative:page;mso-position-vertical:absolute;mso-position-vertical-relative:page;mso-width-percent:0;mso-height-percent:0;mso-width-relative:page;mso-height-relative:page;v-text-anchor:top" o:gfxdata="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" filled="f" stroked="f">
               <v:textbox inset="0,0,0,0">
                 <w:txbxContent>
                   <w:p>
@@ -5235,7 +5248,7 @@
 </file>
 
 <file path=word/footnotes.xml><?xml version="1.0" encoding="utf-8"?>
-<w:footnotes xmlns:wpc="http://schemas.microsoft.com/office/word/2010/wordprocessingCanvas" xmlns:cx="http://schemas.microsoft.com/office/drawing/2014/chartex" xmlns:cx1="http://schemas.microsoft.com/office/drawing/2015/9/8/chartex" xmlns:cx2="http://schemas.microsoft.com/office/drawing/2015/10/21/chartex" xmlns:cx3="http://schemas.microsoft.com/office/drawing/2016/5/9/chartex" xmlns:cx4="http://schemas.microsoft.com/office/drawing/2016/5/10/chartex" xmlns:cx5="http://schemas.microsoft.com/office/drawing/2016/5/11/chartex" xmlns:cx6="http://schemas.microsoft.com/office/drawing/2016/5/12/chartex" xmlns:cx7="http://schemas.microsoft.com/office/drawing/2016/5/13/chartex" xmlns:cx8="http://schemas.microsoft.com/office/drawing/2016/5/14/chartex" xmlns:mc="http://schemas.openxmlformats.org/markup-compatibility/2006" xmlns:aink="http://schemas.microsoft.com/office/drawing/2016/ink" xmlns:am3d="http://schemas.microsoft.com/office/drawing/2017/model3d" xmlns:o="urn:schemas-microsoft-com:office:office" xmlns:oel="http://schemas.microsoft.com/office/2019/extlst" xmlns:r="http://schemas.openxmlformats.org/officeDocument/2006/relationships" xmlns:m="http://schemas.openxmlformats.org/officeDocument/2006/math" xmlns:v="urn:schemas-microsoft-com:vml" xmlns:wp14="http://schemas.microsoft.com/office/word/2010/wordprocessingDrawing" xmlns:wp="http://schemas.openxmlformats.org/drawingml/2006/wordprocessingDrawing" xmlns:w10="urn:schemas-microsoft-com:office:word" xmlns:w="http://schemas.openxmlformats.org/wordprocessingml/2006/main" xmlns:w14="http://schemas.microsoft.com/office/word/2010/wordml" xmlns:w15="http://schemas.microsoft.com/office/word/2012/wordml" xmlns:w16cex="http://schemas.microsoft.com/office/word/2018/wordml/cex" xmlns:w16cid="http://schemas.microsoft.com/office/word/2016/wordml/cid" xmlns:w16="http://schemas.microsoft.com/office/word/2018/wordml" xmlns:w16du="http://schemas.microsoft.com/office/word/2023/wordml/word16du" xmlns:w16sdtdh="http://schemas.microsoft.com/office/word/2020/wordml/sdtdatahash" xmlns:w16sdtfl="http://schemas.microsoft.com/office/word/2024/wordml/sdtformatlock" xmlns:w16se="http://schemas.microsoft.com/office/word/2015/wordml/symex" xmlns:wpg="http://schemas.microsoft.com/office/word/2010/wordprocessingGroup" xmlns:wpi="http://schemas.microsoft.com/office/word/2010/wordprocessingInk" xmlns:wne="http://schemas.microsoft.com/office/word/2006/wordml" xmlns:wps="http://schemas.microsoft.com/office/word/2010/wordprocessingShape" mc:Ignorable="w14 w15 w16se w16cid w16 w16cex w16sdtdh w16sdtfl w16du wp14">
+<w:footnotes xmlns:wpc="http://schemas.microsoft.com/office/word/2010/wordprocessingCanvas" xmlns:cx="http://schemas.microsoft.com/office/drawing/2014/chartex" xmlns:cx1="http://schemas.microsoft.com/office/drawing/2015/9/8/chartex" xmlns:cx2="http://schemas.microsoft.com/office/drawing/2015/10/21/chartex" xmlns:cx3="http://schemas.microsoft.com/office/drawing/2016/5/9/chartex" xmlns:cx4="http://schemas.microsoft.com/office/drawing/2016/5/10/chartex" xmlns:cx5="http://schemas.microsoft.com/office/drawing/2016/5/11/chartex" xmlns:cx6="http://schemas.microsoft.com/office/drawing/2016/5/12/chartex" xmlns:cx7="http://schemas.microsoft.com/office/drawing/2016/5/13/chartex" xmlns:cx8="http://schemas.microsoft.com/office/drawing/2016/5/14/chartex" xmlns:mc="http://schemas.openxmlformats.org/markup-compatibility/2006" xmlns:aink="http://schemas.microsoft.com/office/drawing/2016/ink" xmlns:am3d="http://schemas.microsoft.com/office/drawing/2017/model3d" xmlns:o="urn:schemas-microsoft-com:office:office" xmlns:oel="http://schemas.microsoft.com/office/2019/extlst" xmlns:r="http://schemas.openxmlformats.org/officeDocument/2006/relationships" xmlns:m="http://schemas.openxmlformats.org/officeDocument/2006/math" xmlns:v="urn:schemas-microsoft-com:vml" xmlns:wp14="http://schemas.microsoft.com/office/word/2010/wordprocessingDrawing" xmlns:wp="http://schemas.openxmlformats.org/drawingml/2006/wordprocessingDrawing" xmlns:w10="urn:schemas-microsoft-com:office:word" xmlns:w="http://schemas.openxmlformats.org/wordprocessingml/2006/main" xmlns:w14="http://schemas.microsoft.com/office/word/2010/wordml" xmlns:w15="http://schemas.microsoft.com/office/word/2012/wordml" xmlns:w16cex="http://schemas.microsoft.com/office/word/2018/wordml/cex" xmlns:w16cid="http://schemas.microsoft.com/office/word/2016/wordml/cid" xmlns:w16="http://schemas.microsoft.com/office/word/2018/wordml" xmlns:w16sdtdh="http://schemas.microsoft.com/office/word/2020/wordml/sdtdatahash" xmlns:w16se="http://schemas.microsoft.com/office/word/2015/wordml/symex" xmlns:wpg="http://schemas.microsoft.com/office/word/2010/wordprocessingGroup" xmlns:wpi="http://schemas.microsoft.com/office/word/2010/wordprocessingInk" xmlns:wne="http://schemas.microsoft.com/office/word/2006/wordml" xmlns:wps="http://schemas.microsoft.com/office/word/2010/wordprocessingShape" mc:Ignorable="w14 w15 w16se w16cid w16 w16cex w16sdtdh wp14">
   <w:footnote w:type="separator" w:id="-1">
     <w:p>
       <w:r>
@@ -5254,7 +5267,7 @@
 </file>
 
 <file path=word/header1.xml><?xml version="1.0" encoding="utf-8"?>
-<w:hdr xmlns:wpc="http://schemas.microsoft.com/office/word/2010/wordprocessingCanvas" xmlns:cx="http://schemas.microsoft.com/office/drawing/2014/chartex" xmlns:cx1="http://schemas.microsoft.com/office/drawing/2015/9/8/chartex" xmlns:cx2="http://schemas.microsoft.com/office/drawing/2015/10/21/chartex" xmlns:cx3="http://schemas.microsoft.com/office/drawing/2016/5/9/chartex" xmlns:cx4="http://schemas.microsoft.com/office/drawing/2016/5/10/chartex" xmlns:cx5="http://schemas.microsoft.com/office/drawing/2016/5/11/chartex" xmlns:cx6="http://schemas.microsoft.com/office/drawing/2016/5/12/chartex" xmlns:cx7="http://schemas.microsoft.com/office/drawing/2016/5/13/chartex" xmlns:cx8="http://schemas.microsoft.com/office/drawing/2016/5/14/chartex" xmlns:mc="http://schemas.openxmlformats.org/markup-compatibility/2006" xmlns:aink="http://schemas.microsoft.com/office/drawing/2016/ink" xmlns:am3d="http://schemas.microsoft.com/office/drawing/2017/model3d" xmlns:o="urn:schemas-microsoft-com:office:office" xmlns:oel="http://schemas.microsoft.com/office/2019/extlst" xmlns:r="http://schemas.openxmlformats.org/officeDocument/2006/relationships" xmlns:m="http://schemas.openxmlformats.org/officeDocument/2006/math" xmlns:v="urn:schemas-microsoft-com:vml" xmlns:wp14="http://schemas.microsoft.com/office/word/2010/wordprocessingDrawing" xmlns:wp="http://schemas.openxmlformats.org/drawingml/2006/wordprocessingDrawing" xmlns:w10="urn:schemas-microsoft-com:office:word" xmlns:w="http://schemas.openxmlformats.org/wordprocessingml/2006/main" xmlns:w14="http://schemas.microsoft.com/office/word/2010/wordml" xmlns:w15="http://schemas.microsoft.com/office/word/2012/wordml" xmlns:w16cex="http://schemas.microsoft.com/office/word/2018/wordml/cex" xmlns:w16cid="http://schemas.microsoft.com/office/word/2016/wordml/cid" xmlns:w16="http://schemas.microsoft.com/office/word/2018/wordml" xmlns:w16du="http://schemas.microsoft.com/office/word/2023/wordml/word16du" xmlns:w16sdtdh="http://schemas.microsoft.com/office/word/2020/wordml/sdtdatahash" xmlns:w16sdtfl="http://schemas.microsoft.com/office/word/2024/wordml/sdtformatlock" xmlns:w16se="http://schemas.microsoft.com/office/word/2015/wordml/symex" xmlns:wpg="http://schemas.microsoft.com/office/word/2010/wordprocessingGroup" xmlns:wpi="http://schemas.microsoft.com/office/word/2010/wordprocessingInk" xmlns:wne="http://schemas.microsoft.com/office/word/2006/wordml" xmlns:wps="http://schemas.microsoft.com/office/word/2010/wordprocessingShape" mc:Ignorable="w14 w15 w16se w16cid w16 w16cex w16sdtdh w16sdtfl w16du wp14">
+<w:hdr xmlns:wpc="http://schemas.microsoft.com/office/word/2010/wordprocessingCanvas" xmlns:cx="http://schemas.microsoft.com/office/drawing/2014/chartex" xmlns:cx1="http://schemas.microsoft.com/office/drawing/2015/9/8/chartex" xmlns:cx2="http://schemas.microsoft.com/office/drawing/2015/10/21/chartex" xmlns:cx3="http://schemas.microsoft.com/office/drawing/2016/5/9/chartex" xmlns:cx4="http://schemas.microsoft.com/office/drawing/2016/5/10/chartex" xmlns:cx5="http://schemas.microsoft.com/office/drawing/2016/5/11/chartex" xmlns:cx6="http://schemas.microsoft.com/office/drawing/2016/5/12/chartex" xmlns:cx7="http://schemas.microsoft.com/office/drawing/2016/5/13/chartex" xmlns:cx8="http://schemas.microsoft.com/office/drawing/2016/5/14/chartex" xmlns:mc="http://schemas.openxmlformats.org/markup-compatibility/2006" xmlns:aink="http://schemas.microsoft.com/office/drawing/2016/ink" xmlns:am3d="http://schemas.microsoft.com/office/drawing/2017/model3d" xmlns:o="urn:schemas-microsoft-com:office:office" xmlns:oel="http://schemas.microsoft.com/office/2019/extlst" xmlns:r="http://schemas.openxmlformats.org/officeDocument/2006/relationships" xmlns:m="http://schemas.openxmlformats.org/officeDocument/2006/math" xmlns:v="urn:schemas-microsoft-com:vml" xmlns:wp14="http://schemas.microsoft.com/office/word/2010/wordprocessingDrawing" xmlns:wp="http://schemas.openxmlformats.org/drawingml/2006/wordprocessingDrawing" xmlns:w10="urn:schemas-microsoft-com:office:word" xmlns:w="http://schemas.openxmlformats.org/wordprocessingml/2006/main" xmlns:w14="http://schemas.microsoft.com/office/word/2010/wordml" xmlns:w15="http://schemas.microsoft.com/office/word/2012/wordml" xmlns:w16cex="http://schemas.microsoft.com/office/word/2018/wordml/cex" xmlns:w16cid="http://schemas.microsoft.com/office/word/2016/wordml/cid" xmlns:w16="http://schemas.microsoft.com/office/word/2018/wordml" xmlns:w16sdtdh="http://schemas.microsoft.com/office/word/2020/wordml/sdtdatahash" xmlns:w16se="http://schemas.microsoft.com/office/word/2015/wordml/symex" xmlns:wpg="http://schemas.microsoft.com/office/word/2010/wordprocessingGroup" xmlns:wpi="http://schemas.microsoft.com/office/word/2010/wordprocessingInk" xmlns:wne="http://schemas.microsoft.com/office/word/2006/wordml" xmlns:wps="http://schemas.microsoft.com/office/word/2010/wordprocessingShape" mc:Ignorable="w14 w15 w16se w16cid w16 w16cex w16sdtdh wp14">
   <w:p>
     <w:pPr>
       <w:pStyle w:val="Corpotesto"/>
@@ -5429,7 +5442,7 @@
               <v:stroke joinstyle="miter"/>
               <v:path gradientshapeok="t" o:connecttype="rect"/>
             </v:shapetype>
-            <v:shape id="docshape1" o:spid="_x0000_s1026" type="#_x0000_t202" style="position:absolute;margin-left:55.65pt;margin-top:36.55pt;width:167.4pt;height:12pt;z-index:-15879168;visibility:visible;mso-wrap-style:square;mso-width-percent:0;mso-height-percent:0;mso-wrap-distance-left:9pt;mso-wrap-distance-top:0;mso-wrap-distance-right:9pt;mso-wrap-distance-bottom:0;mso-position-horizontal:absolute;mso-position-horizontal-relative:page;mso-position-vertical:absolute;mso-position-vertical-relative:page;mso-width-percent:0;mso-height-percent:0;mso-width-relative:page;mso-height-relative:page;v-text-anchor:top" o:gfxdata="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" filled="f" stroked="f">
+            <v:shape id="docshape1" o:spid="_x0000_s1026" type="#_x0000_t202" style="position:absolute;margin-left:55.65pt;margin-top:36.55pt;width:167.4pt;height:12pt;z-index:-15879168;visibility:visible;mso-wrap-style:square;mso-width-percent:0;mso-height-percent:0;mso-wrap-distance-left:9pt;mso-wrap-distance-top:0;mso-wrap-distance-right:9pt;mso-wrap-distance-bottom:0;mso-position-horizontal:absolute;mso-position-horizontal-relative:page;mso-position-vertical:absolute;mso-position-vertical-relative:page;mso-width-percent:0;mso-height-percent:0;mso-width-relative:page;mso-height-relative:page;v-text-anchor:top" o:gfxdata="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" filled="f" stroked="f">
               <v:textbox inset="0,0,0,0">
                 <w:txbxContent>
                   <w:p>
@@ -5644,7 +5657,7 @@
         </mc:Choice>
         <mc:Fallback>
           <w:pict>
-            <v:shape w14:anchorId="3BB955AB" id="docshape2" o:spid="_x0000_s1027" type="#_x0000_t202" style="position:absolute;margin-left:447.8pt;margin-top:36.55pt;width:91.75pt;height:12pt;z-index:-15878656;visibility:visible;mso-wrap-style:square;mso-width-percent:0;mso-height-percent:0;mso-wrap-distance-left:9pt;mso-wrap-distance-top:0;mso-wrap-distance-right:9pt;mso-wrap-distance-bottom:0;mso-position-horizontal:absolute;mso-position-horizontal-relative:page;mso-position-vertical:absolute;mso-position-vertical-relative:page;mso-width-percent:0;mso-height-percent:0;mso-width-relative:page;mso-height-relative:page;v-text-anchor:top" o:gfxdata="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" filled="f" stroked="f">
+            <v:shape w14:anchorId="3BB955AB" id="docshape2" o:spid="_x0000_s1027" type="#_x0000_t202" style="position:absolute;margin-left:447.8pt;margin-top:36.55pt;width:91.75pt;height:12pt;z-index:-15878656;visibility:visible;mso-wrap-style:square;mso-width-percent:0;mso-height-percent:0;mso-wrap-distance-left:9pt;mso-wrap-distance-top:0;mso-wrap-distance-right:9pt;mso-wrap-distance-bottom:0;mso-position-horizontal:absolute;mso-position-horizontal-relative:page;mso-position-vertical:absolute;mso-position-vertical-relative:page;mso-width-percent:0;mso-height-percent:0;mso-width-relative:page;mso-height-relative:page;v-text-anchor:top" o:gfxdata="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" filled="f" stroked="f">
               <v:textbox inset="0,0,0,0">
                 <w:txbxContent>
                   <w:p>
@@ -5702,7 +5715,7 @@
 </file>
 
 <file path=word/numbering.xml><?xml version="1.0" encoding="utf-8"?>
-<w:numbering xmlns:wpc="http://schemas.microsoft.com/office/word/2010/wordprocessingCanvas" xmlns:cx="http://schemas.microsoft.com/office/drawing/2014/chartex" xmlns:cx1="http://schemas.microsoft.com/office/drawing/2015/9/8/chartex" xmlns:cx2="http://schemas.microsoft.com/office/drawing/2015/10/21/chartex" xmlns:cx3="http://schemas.microsoft.com/office/drawing/2016/5/9/chartex" xmlns:cx4="http://schemas.microsoft.com/office/drawing/2016/5/10/chartex" xmlns:cx5="http://schemas.microsoft.com/office/drawing/2016/5/11/chartex" xmlns:cx6="http://schemas.microsoft.com/office/drawing/2016/5/12/chartex" xmlns:cx7="http://schemas.microsoft.com/office/drawing/2016/5/13/chartex" xmlns:cx8="http://schemas.microsoft.com/office/drawing/2016/5/14/chartex" xmlns:mc="http://schemas.openxmlformats.org/markup-compatibility/2006" xmlns:aink="http://schemas.microsoft.com/office/drawing/2016/ink" xmlns:am3d="http://schemas.microsoft.com/office/drawing/2017/model3d" xmlns:o="urn:schemas-microsoft-com:office:office" xmlns:oel="http://schemas.microsoft.com/office/2019/extlst" xmlns:r="http://schemas.openxmlformats.org/officeDocument/2006/relationships" xmlns:m="http://schemas.openxmlformats.org/officeDocument/2006/math" xmlns:v="urn:schemas-microsoft-com:vml" xmlns:wp14="http://schemas.microsoft.com/office/word/2010/wordprocessingDrawing" xmlns:wp="http://schemas.openxmlformats.org/drawingml/2006/wordprocessingDrawing" xmlns:w10="urn:schemas-microsoft-com:office:word" xmlns:w="http://schemas.openxmlformats.org/wordprocessingml/2006/main" xmlns:w14="http://schemas.microsoft.com/office/word/2010/wordml" xmlns:w15="http://schemas.microsoft.com/office/word/2012/wordml" xmlns:w16cex="http://schemas.microsoft.com/office/word/2018/wordml/cex" xmlns:w16cid="http://schemas.microsoft.com/office/word/2016/wordml/cid" xmlns:w16="http://schemas.microsoft.com/office/word/2018/wordml" xmlns:w16du="http://schemas.microsoft.com/office/word/2023/wordml/word16du" xmlns:w16sdtdh="http://schemas.microsoft.com/office/word/2020/wordml/sdtdatahash" xmlns:w16sdtfl="http://schemas.microsoft.com/office/word/2024/wordml/sdtformatlock" xmlns:w16se="http://schemas.microsoft.com/office/word/2015/wordml/symex" xmlns:wpg="http://schemas.microsoft.com/office/word/2010/wordprocessingGroup" xmlns:wpi="http://schemas.microsoft.com/office/word/2010/wordprocessingInk" xmlns:wne="http://schemas.microsoft.com/office/word/2006/wordml" xmlns:wps="http://schemas.microsoft.com/office/word/2010/wordprocessingShape" mc:Ignorable="w14 w15 w16se w16cid w16 w16cex w16sdtdh w16sdtfl w16du wp14">
+<w:numbering xmlns:wpc="http://schemas.microsoft.com/office/word/2010/wordprocessingCanvas" xmlns:cx="http://schemas.microsoft.com/office/drawing/2014/chartex" xmlns:cx1="http://schemas.microsoft.com/office/drawing/2015/9/8/chartex" xmlns:cx2="http://schemas.microsoft.com/office/drawing/2015/10/21/chartex" xmlns:cx3="http://schemas.microsoft.com/office/drawing/2016/5/9/chartex" xmlns:cx4="http://schemas.microsoft.com/office/drawing/2016/5/10/chartex" xmlns:cx5="http://schemas.microsoft.com/office/drawing/2016/5/11/chartex" xmlns:cx6="http://schemas.microsoft.com/office/drawing/2016/5/12/chartex" xmlns:cx7="http://schemas.microsoft.com/office/drawing/2016/5/13/chartex" xmlns:cx8="http://schemas.microsoft.com/office/drawing/2016/5/14/chartex" xmlns:mc="http://schemas.openxmlformats.org/markup-compatibility/2006" xmlns:aink="http://schemas.microsoft.com/office/drawing/2016/ink" xmlns:am3d="http://schemas.microsoft.com/office/drawing/2017/model3d" xmlns:o="urn:schemas-microsoft-com:office:office" xmlns:oel="http://schemas.microsoft.com/office/2019/extlst" xmlns:r="http://schemas.openxmlformats.org/officeDocument/2006/relationships" xmlns:m="http://schemas.openxmlformats.org/officeDocument/2006/math" xmlns:v="urn:schemas-microsoft-com:vml" xmlns:wp14="http://schemas.microsoft.com/office/word/2010/wordprocessingDrawing" xmlns:wp="http://schemas.openxmlformats.org/drawingml/2006/wordprocessingDrawing" xmlns:w10="urn:schemas-microsoft-com:office:word" xmlns:w="http://schemas.openxmlformats.org/wordprocessingml/2006/main" xmlns:w14="http://schemas.microsoft.com/office/word/2010/wordml" xmlns:w15="http://schemas.microsoft.com/office/word/2012/wordml" xmlns:w16cex="http://schemas.microsoft.com/office/word/2018/wordml/cex" xmlns:w16cid="http://schemas.microsoft.com/office/word/2016/wordml/cid" xmlns:w16="http://schemas.microsoft.com/office/word/2018/wordml" xmlns:w16sdtdh="http://schemas.microsoft.com/office/word/2020/wordml/sdtdatahash" xmlns:w16se="http://schemas.microsoft.com/office/word/2015/wordml/symex" xmlns:wpg="http://schemas.microsoft.com/office/word/2010/wordprocessingGroup" xmlns:wpi="http://schemas.microsoft.com/office/word/2010/wordprocessingInk" xmlns:wne="http://schemas.microsoft.com/office/word/2006/wordml" xmlns:wps="http://schemas.microsoft.com/office/word/2010/wordprocessingShape" mc:Ignorable="w14 w15 w16se w16cid w16 w16cex w16sdtdh wp14">
   <w:abstractNum w:abstractNumId="0" w15:restartNumberingAfterBreak="0">
     <w:nsid w:val="04EC7F62"/>
     <w:multiLevelType w:val="hybridMultilevel"/>
@@ -6930,7 +6943,7 @@
 </file>
 
 <file path=word/styles.xml><?xml version="1.0" encoding="utf-8"?>
-<w:styles xmlns:mc="http://schemas.openxmlformats.org/markup-compatibility/2006" xmlns:r="http://schemas.openxmlformats.org/officeDocument/2006/relationships" xmlns:w="http://schemas.openxmlformats.org/wordprocessingml/2006/main" xmlns:w14="http://schemas.microsoft.com/office/word/2010/wordml" xmlns:w15="http://schemas.microsoft.com/office/word/2012/wordml" xmlns:w16cex="http://schemas.microsoft.com/office/word/2018/wordml/cex" xmlns:w16cid="http://schemas.microsoft.com/office/word/2016/wordml/cid" xmlns:w16="http://schemas.microsoft.com/office/word/2018/wordml" xmlns:w16du="http://schemas.microsoft.com/office/word/2023/wordml/word16du" xmlns:w16sdtdh="http://schemas.microsoft.com/office/word/2020/wordml/sdtdatahash" xmlns:w16sdtfl="http://schemas.microsoft.com/office/word/2024/wordml/sdtformatlock" xmlns:w16se="http://schemas.microsoft.com/office/word/2015/wordml/symex" mc:Ignorable="w14 w15 w16se w16cid w16 w16cex w16sdtdh w16sdtfl w16du">
+<w:styles xmlns:mc="http://schemas.openxmlformats.org/markup-compatibility/2006" xmlns:r="http://schemas.openxmlformats.org/officeDocument/2006/relationships" xmlns:w="http://schemas.openxmlformats.org/wordprocessingml/2006/main" xmlns:w14="http://schemas.microsoft.com/office/word/2010/wordml" xmlns:w15="http://schemas.microsoft.com/office/word/2012/wordml" xmlns:w16cex="http://schemas.microsoft.com/office/word/2018/wordml/cex" xmlns:w16cid="http://schemas.microsoft.com/office/word/2016/wordml/cid" xmlns:w16="http://schemas.microsoft.com/office/word/2018/wordml" xmlns:w16sdtdh="http://schemas.microsoft.com/office/word/2020/wordml/sdtdatahash" xmlns:w16se="http://schemas.microsoft.com/office/word/2015/wordml/symex" mc:Ignorable="w14 w15 w16se w16cid w16 w16cex w16sdtdh">
   <w:docDefaults>
     <w:rPrDefault>
       <w:rPr>
@@ -7474,6 +7487,56 @@
       <w:shd w:val="clear" w:color="auto" w:fill="E1DFDD"/>
     </w:rPr>
   </w:style>
+  <w:style w:type="paragraph" w:styleId="Intestazione">
+    <w:name w:val="header"/>
+    <w:basedOn w:val="Normale"/>
+    <w:link w:val="IntestazioneCarattere"/>
+    <w:uiPriority w:val="99"/>
+    <w:unhideWhenUsed/>
+    <w:rsid w:val="00D83C04"/>
+    <w:pPr>
+      <w:tabs>
+        <w:tab w:val="center" w:pos="4819"/>
+        <w:tab w:val="right" w:pos="9638"/>
+      </w:tabs>
+    </w:pPr>
+  </w:style>
+  <w:style w:type="character" w:customStyle="1" w:styleId="IntestazioneCarattere">
+    <w:name w:val="Intestazione Carattere"/>
+    <w:basedOn w:val="Carpredefinitoparagrafo"/>
+    <w:link w:val="Intestazione"/>
+    <w:uiPriority w:val="99"/>
+    <w:rsid w:val="00D83C04"/>
+    <w:rPr>
+      <w:rFonts w:ascii="Calibri" w:eastAsia="Calibri" w:hAnsi="Calibri" w:cs="Calibri"/>
+      <w:lang w:val="it-IT"/>
+    </w:rPr>
+  </w:style>
+  <w:style w:type="paragraph" w:styleId="Pidipagina">
+    <w:name w:val="footer"/>
+    <w:basedOn w:val="Normale"/>
+    <w:link w:val="PidipaginaCarattere"/>
+    <w:uiPriority w:val="99"/>
+    <w:unhideWhenUsed/>
+    <w:rsid w:val="00D83C04"/>
+    <w:pPr>
+      <w:tabs>
+        <w:tab w:val="center" w:pos="4819"/>
+        <w:tab w:val="right" w:pos="9638"/>
+      </w:tabs>
+    </w:pPr>
+  </w:style>
+  <w:style w:type="character" w:customStyle="1" w:styleId="PidipaginaCarattere">
+    <w:name w:val="Piè di pagina Carattere"/>
+    <w:basedOn w:val="Carpredefinitoparagrafo"/>
+    <w:link w:val="Pidipagina"/>
+    <w:uiPriority w:val="99"/>
+    <w:rsid w:val="00D83C04"/>
+    <w:rPr>
+      <w:rFonts w:ascii="Calibri" w:eastAsia="Calibri" w:hAnsi="Calibri" w:cs="Calibri"/>
+      <w:lang w:val="it-IT"/>
+    </w:rPr>
+  </w:style>
 </w:styles>
 </file>
 

</xml_diff>